<commit_message>
Atualização e adição de arquivos
</commit_message>
<xml_diff>
--- a/Mod3/Bug Report - André Dienes.docx
+++ b/Mod3/Bug Report - André Dienes.docx
@@ -24,7 +24,7 @@
       </w:tblGrid>
       <w:tr>
         <w:trPr>
-          <w:trHeight w:val="416"/>
+          <w:trHeight w:val="229"/>
         </w:trPr>
         <w:tc>
           <w:tcPr>
@@ -170,25 +170,7 @@
                 <w:szCs w:val="20"/>
                 <w:lang w:val="pt-BR"/>
               </w:rPr>
-              <w:t xml:space="preserve">Botão </w:t>
-            </w:r>
-            <w:proofErr w:type="spellStart"/>
-            <w:r>
-              <w:rPr>
-                <w:sz w:val="20"/>
-                <w:szCs w:val="20"/>
-                <w:lang w:val="pt-BR"/>
-              </w:rPr>
-              <w:t>share</w:t>
-            </w:r>
-            <w:proofErr w:type="spellEnd"/>
-            <w:r>
-              <w:rPr>
-                <w:sz w:val="20"/>
-                <w:szCs w:val="20"/>
-                <w:lang w:val="pt-BR"/>
-              </w:rPr>
-              <w:t xml:space="preserve"> sobreposto</w:t>
+              <w:t>Avaliações</w:t>
             </w:r>
           </w:p>
         </w:tc>
@@ -349,14 +331,9 @@
                 <w:lang w:val="pt-BR"/>
               </w:rPr>
             </w:pPr>
-            <w:hyperlink r:id="rId5" w:history="1">
-              <w:r>
-                <w:rPr>
-                  <w:rStyle w:val="Hyperlink"/>
-                </w:rPr>
-                <w:t>Ingrid Running Jacket – EBAC – Shop (ebaconline.art.br)</w:t>
-              </w:r>
-            </w:hyperlink>
+            <w:r>
+              <w:t>http://lojaebac.ebaconline.art.br/product/patriots-t-shirt/?unapproved=3919&amp;moderation-hash=14cbad6006e9e47b88c11078d94ae964#comment-3919</w:t>
+            </w:r>
           </w:p>
         </w:tc>
       </w:tr>
@@ -434,1092 +411,16 @@
               </w:rPr>
             </w:pPr>
             <w:r>
-              <w:object w:dxaOrig="5160" w:dyaOrig="2070" w14:anchorId="3857FAC7">
-                <v:shapetype id="_x0000_t75" coordsize="21600,21600" o:spt="75" o:preferrelative="t" path="m@4@5l@4@11@9@11@9@5xe" filled="f" stroked="f">
-                  <v:stroke joinstyle="miter"/>
-                  <v:formulas>
-                    <v:f eqn="if lineDrawn pixelLineWidth 0"/>
-                    <v:f eqn="sum @0 1 0"/>
-                    <v:f eqn="sum 0 0 @1"/>
-                    <v:f eqn="prod @2 1 2"/>
-                    <v:f eqn="prod @3 21600 pixelWidth"/>
-                    <v:f eqn="prod @3 21600 pixelHeight"/>
-                    <v:f eqn="sum @0 0 1"/>
-                    <v:f eqn="prod @6 1 2"/>
-                    <v:f eqn="prod @7 21600 pixelWidth"/>
-                    <v:f eqn="sum @8 21600 0"/>
-                    <v:f eqn="prod @7 21600 pixelHeight"/>
-                    <v:f eqn="sum @10 21600 0"/>
-                  </v:formulas>
-                  <v:path o:extrusionok="f" gradientshapeok="t" o:connecttype="rect"/>
-                  <o:lock v:ext="edit" aspectratio="t"/>
-                </v:shapetype>
-                <v:shape id="_x0000_i1025" type="#_x0000_t75" style="width:258pt;height:103.5pt" o:ole="">
-                  <v:imagedata r:id="rId6" o:title=""/>
-                </v:shape>
-                <o:OLEObject Type="Embed" ProgID="PBrush" ShapeID="_x0000_i1025" DrawAspect="Content" ObjectID="_1719906194" r:id="rId7"/>
-              </w:object>
-            </w:r>
-          </w:p>
-        </w:tc>
-      </w:tr>
-      <w:tr>
-        <w:trPr>
-          <w:trHeight w:val="1029"/>
-        </w:trPr>
-        <w:tc>
-          <w:tcPr>
-            <w:tcW w:w="2544" w:type="dxa"/>
-            <w:tcBorders>
-              <w:top w:val="single" w:sz="6" w:space="0" w:color="CCCCCC"/>
-              <w:left w:val="single" w:sz="6" w:space="0" w:color="CCCCCC"/>
-              <w:bottom w:val="single" w:sz="6" w:space="0" w:color="CCCCCC"/>
-              <w:right w:val="single" w:sz="6" w:space="0" w:color="CCCCCC"/>
-            </w:tcBorders>
-            <w:tcMar>
-              <w:top w:w="40" w:type="dxa"/>
-              <w:left w:w="40" w:type="dxa"/>
-              <w:bottom w:w="40" w:type="dxa"/>
-              <w:right w:w="40" w:type="dxa"/>
-            </w:tcMar>
-            <w:vAlign w:val="center"/>
-          </w:tcPr>
-          <w:p>
-            <w:pPr>
-              <w:widowControl w:val="0"/>
-              <w:jc w:val="center"/>
-              <w:rPr>
-                <w:sz w:val="20"/>
-                <w:szCs w:val="20"/>
-              </w:rPr>
-            </w:pPr>
-            <w:r>
-              <w:rPr>
-                <w:b/>
-                <w:sz w:val="20"/>
-                <w:szCs w:val="20"/>
-              </w:rPr>
-              <w:t>Etapas para reproduzir:</w:t>
-            </w:r>
-          </w:p>
-        </w:tc>
-        <w:tc>
-          <w:tcPr>
-            <w:tcW w:w="6520" w:type="dxa"/>
-            <w:tcBorders>
-              <w:top w:val="single" w:sz="6" w:space="0" w:color="CCCCCC"/>
-              <w:left w:val="single" w:sz="6" w:space="0" w:color="CCCCCC"/>
-              <w:bottom w:val="single" w:sz="6" w:space="0" w:color="CCCCCC"/>
-              <w:right w:val="single" w:sz="6" w:space="0" w:color="CCCCCC"/>
-            </w:tcBorders>
-            <w:tcMar>
-              <w:top w:w="40" w:type="dxa"/>
-              <w:left w:w="40" w:type="dxa"/>
-              <w:bottom w:w="40" w:type="dxa"/>
-              <w:right w:w="40" w:type="dxa"/>
-            </w:tcMar>
-            <w:vAlign w:val="center"/>
-          </w:tcPr>
-          <w:p>
-            <w:pPr>
-              <w:pStyle w:val="PargrafodaLista"/>
-              <w:widowControl w:val="0"/>
-              <w:rPr>
-                <w:sz w:val="20"/>
-                <w:szCs w:val="20"/>
-                <w:lang w:val="pt-BR"/>
-              </w:rPr>
-            </w:pPr>
-            <w:r>
-              <w:rPr>
-                <w:sz w:val="20"/>
-                <w:szCs w:val="20"/>
-                <w:lang w:val="pt-BR"/>
-              </w:rPr>
-              <w:t>Acessado a página em referência e visualizado a falha</w:t>
-            </w:r>
-          </w:p>
-        </w:tc>
-      </w:tr>
-      <w:tr>
-        <w:trPr>
-          <w:trHeight w:val="405"/>
-        </w:trPr>
-        <w:tc>
-          <w:tcPr>
-            <w:tcW w:w="2544" w:type="dxa"/>
-            <w:tcBorders>
-              <w:top w:val="single" w:sz="6" w:space="0" w:color="CCCCCC"/>
-              <w:left w:val="single" w:sz="6" w:space="0" w:color="CCCCCC"/>
-              <w:bottom w:val="single" w:sz="6" w:space="0" w:color="CCCCCC"/>
-              <w:right w:val="single" w:sz="6" w:space="0" w:color="CCCCCC"/>
-            </w:tcBorders>
-            <w:tcMar>
-              <w:top w:w="40" w:type="dxa"/>
-              <w:left w:w="40" w:type="dxa"/>
-              <w:bottom w:w="40" w:type="dxa"/>
-              <w:right w:w="40" w:type="dxa"/>
-            </w:tcMar>
-            <w:vAlign w:val="center"/>
-          </w:tcPr>
-          <w:p>
-            <w:pPr>
-              <w:widowControl w:val="0"/>
-              <w:jc w:val="center"/>
-              <w:rPr>
-                <w:b/>
-                <w:bCs/>
-                <w:sz w:val="20"/>
-                <w:szCs w:val="20"/>
-                <w:lang w:val="pt-BR"/>
-              </w:rPr>
-            </w:pPr>
-            <w:r>
-              <w:rPr>
-                <w:b/>
-                <w:bCs/>
-                <w:sz w:val="20"/>
-                <w:szCs w:val="20"/>
-                <w:lang w:val="pt-BR"/>
-              </w:rPr>
-              <w:t xml:space="preserve">Resultado e </w:t>
-            </w:r>
-            <w:r>
-              <w:rPr>
-                <w:b/>
-                <w:bCs/>
-                <w:sz w:val="20"/>
-                <w:szCs w:val="20"/>
-                <w:lang w:val="pt-BR"/>
-              </w:rPr>
-              <w:t>c</w:t>
-            </w:r>
-            <w:r>
-              <w:rPr>
-                <w:b/>
-                <w:bCs/>
-                <w:sz w:val="20"/>
-                <w:szCs w:val="20"/>
-                <w:lang w:val="pt-BR"/>
-              </w:rPr>
-              <w:t>omportamento esperado:</w:t>
-            </w:r>
-          </w:p>
-        </w:tc>
-        <w:tc>
-          <w:tcPr>
-            <w:tcW w:w="6520" w:type="dxa"/>
-            <w:tcBorders>
-              <w:top w:val="single" w:sz="6" w:space="0" w:color="CCCCCC"/>
-              <w:left w:val="single" w:sz="6" w:space="0" w:color="CCCCCC"/>
-              <w:bottom w:val="single" w:sz="6" w:space="0" w:color="CCCCCC"/>
-              <w:right w:val="single" w:sz="6" w:space="0" w:color="CCCCCC"/>
-            </w:tcBorders>
-            <w:tcMar>
-              <w:top w:w="40" w:type="dxa"/>
-              <w:left w:w="40" w:type="dxa"/>
-              <w:bottom w:w="40" w:type="dxa"/>
-              <w:right w:w="40" w:type="dxa"/>
-            </w:tcMar>
-            <w:vAlign w:val="center"/>
-          </w:tcPr>
-          <w:p>
-            <w:pPr>
-              <w:jc w:val="center"/>
-              <w:rPr>
-                <w:lang w:val="pt-BR"/>
-              </w:rPr>
-            </w:pPr>
-            <w:r>
-              <w:rPr>
-                <w:sz w:val="20"/>
-                <w:szCs w:val="20"/>
-                <w:lang w:val="pt-BR"/>
-              </w:rPr>
-              <w:br/>
-            </w:r>
-            <w:r>
-              <w:rPr>
-                <w:lang w:val="pt-BR"/>
-              </w:rPr>
-              <w:t>Espero era um espaçamento entre os botões de compartilhamento</w:t>
-            </w:r>
-            <w:r>
-              <w:rPr>
-                <w:lang w:val="pt-BR"/>
-              </w:rPr>
-              <w:t xml:space="preserve"> </w:t>
-            </w:r>
-          </w:p>
-          <w:p>
-            <w:pPr>
-              <w:widowControl w:val="0"/>
-              <w:rPr>
-                <w:sz w:val="20"/>
-                <w:szCs w:val="20"/>
-                <w:lang w:val="pt-BR"/>
-              </w:rPr>
-            </w:pPr>
-          </w:p>
-        </w:tc>
-      </w:tr>
-      <w:tr>
-        <w:trPr>
-          <w:trHeight w:val="405"/>
-        </w:trPr>
-        <w:tc>
-          <w:tcPr>
-            <w:tcW w:w="2544" w:type="dxa"/>
-            <w:tcBorders>
-              <w:top w:val="single" w:sz="6" w:space="0" w:color="CCCCCC"/>
-              <w:left w:val="single" w:sz="6" w:space="0" w:color="CCCCCC"/>
-              <w:bottom w:val="single" w:sz="6" w:space="0" w:color="CCCCCC"/>
-              <w:right w:val="single" w:sz="6" w:space="0" w:color="CCCCCC"/>
-            </w:tcBorders>
-            <w:tcMar>
-              <w:top w:w="40" w:type="dxa"/>
-              <w:left w:w="40" w:type="dxa"/>
-              <w:bottom w:w="40" w:type="dxa"/>
-              <w:right w:w="40" w:type="dxa"/>
-            </w:tcMar>
-            <w:vAlign w:val="center"/>
-          </w:tcPr>
-          <w:p>
-            <w:pPr>
-              <w:widowControl w:val="0"/>
-              <w:jc w:val="center"/>
-              <w:rPr>
-                <w:b/>
-                <w:bCs/>
-                <w:sz w:val="20"/>
-                <w:szCs w:val="20"/>
-              </w:rPr>
-            </w:pPr>
-            <w:r>
-              <w:rPr>
-                <w:b/>
-                <w:bCs/>
-                <w:sz w:val="20"/>
-                <w:szCs w:val="20"/>
-              </w:rPr>
-              <w:t>Gravidade:</w:t>
-            </w:r>
-          </w:p>
-        </w:tc>
-        <w:tc>
-          <w:tcPr>
-            <w:tcW w:w="6520" w:type="dxa"/>
-            <w:tcBorders>
-              <w:top w:val="single" w:sz="6" w:space="0" w:color="CCCCCC"/>
-              <w:left w:val="single" w:sz="6" w:space="0" w:color="CCCCCC"/>
-              <w:bottom w:val="single" w:sz="6" w:space="0" w:color="CCCCCC"/>
-              <w:right w:val="single" w:sz="6" w:space="0" w:color="CCCCCC"/>
-            </w:tcBorders>
-            <w:tcMar>
-              <w:top w:w="40" w:type="dxa"/>
-              <w:left w:w="40" w:type="dxa"/>
-              <w:bottom w:w="40" w:type="dxa"/>
-              <w:right w:w="40" w:type="dxa"/>
-            </w:tcMar>
-            <w:vAlign w:val="center"/>
-          </w:tcPr>
-          <w:p>
-            <w:pPr>
-              <w:widowControl w:val="0"/>
-              <w:rPr>
-                <w:sz w:val="20"/>
-                <w:szCs w:val="20"/>
-              </w:rPr>
-            </w:pPr>
-            <w:r>
-              <w:rPr>
-                <w:sz w:val="20"/>
-                <w:szCs w:val="20"/>
-              </w:rPr>
-              <w:t>Trivial</w:t>
-            </w:r>
-          </w:p>
-        </w:tc>
-      </w:tr>
-      <w:tr>
-        <w:trPr>
-          <w:trHeight w:val="405"/>
-        </w:trPr>
-        <w:tc>
-          <w:tcPr>
-            <w:tcW w:w="2544" w:type="dxa"/>
-            <w:tcBorders>
-              <w:top w:val="single" w:sz="6" w:space="0" w:color="CCCCCC"/>
-              <w:left w:val="single" w:sz="6" w:space="0" w:color="CCCCCC"/>
-              <w:bottom w:val="single" w:sz="6" w:space="0" w:color="CCCCCC"/>
-              <w:right w:val="single" w:sz="6" w:space="0" w:color="CCCCCC"/>
-            </w:tcBorders>
-            <w:tcMar>
-              <w:top w:w="40" w:type="dxa"/>
-              <w:left w:w="40" w:type="dxa"/>
-              <w:bottom w:w="40" w:type="dxa"/>
-              <w:right w:w="40" w:type="dxa"/>
-            </w:tcMar>
-            <w:vAlign w:val="center"/>
-          </w:tcPr>
-          <w:p>
-            <w:pPr>
-              <w:widowControl w:val="0"/>
-              <w:jc w:val="center"/>
-              <w:rPr>
-                <w:b/>
-                <w:bCs/>
-                <w:sz w:val="20"/>
-                <w:szCs w:val="20"/>
-              </w:rPr>
-            </w:pPr>
-            <w:r>
-              <w:rPr>
-                <w:b/>
-                <w:bCs/>
-                <w:sz w:val="20"/>
-                <w:szCs w:val="20"/>
-              </w:rPr>
-              <w:t>Prioridade:</w:t>
-            </w:r>
-          </w:p>
-        </w:tc>
-        <w:tc>
-          <w:tcPr>
-            <w:tcW w:w="6520" w:type="dxa"/>
-            <w:tcBorders>
-              <w:top w:val="single" w:sz="6" w:space="0" w:color="CCCCCC"/>
-              <w:left w:val="single" w:sz="6" w:space="0" w:color="CCCCCC"/>
-              <w:bottom w:val="single" w:sz="6" w:space="0" w:color="CCCCCC"/>
-              <w:right w:val="single" w:sz="6" w:space="0" w:color="CCCCCC"/>
-            </w:tcBorders>
-            <w:tcMar>
-              <w:top w:w="40" w:type="dxa"/>
-              <w:left w:w="40" w:type="dxa"/>
-              <w:bottom w:w="40" w:type="dxa"/>
-              <w:right w:w="40" w:type="dxa"/>
-            </w:tcMar>
-            <w:vAlign w:val="center"/>
-          </w:tcPr>
-          <w:p>
-            <w:pPr>
-              <w:widowControl w:val="0"/>
-              <w:rPr>
-                <w:sz w:val="20"/>
-                <w:szCs w:val="20"/>
-              </w:rPr>
-            </w:pPr>
-            <w:r>
-              <w:rPr>
-                <w:sz w:val="20"/>
-                <w:szCs w:val="20"/>
-              </w:rPr>
-              <w:t>2</w:t>
-            </w:r>
-          </w:p>
-        </w:tc>
-      </w:tr>
-      <w:tr>
-        <w:trPr>
-          <w:trHeight w:val="401"/>
-        </w:trPr>
-        <w:tc>
-          <w:tcPr>
-            <w:tcW w:w="2544" w:type="dxa"/>
-            <w:tcBorders>
-              <w:top w:val="single" w:sz="6" w:space="0" w:color="CCCCCC"/>
-              <w:left w:val="single" w:sz="6" w:space="0" w:color="CCCCCC"/>
-              <w:bottom w:val="single" w:sz="6" w:space="0" w:color="CCCCCC"/>
-              <w:right w:val="single" w:sz="6" w:space="0" w:color="CCCCCC"/>
-            </w:tcBorders>
-            <w:tcMar>
-              <w:top w:w="40" w:type="dxa"/>
-              <w:left w:w="40" w:type="dxa"/>
-              <w:bottom w:w="40" w:type="dxa"/>
-              <w:right w:w="40" w:type="dxa"/>
-            </w:tcMar>
-            <w:vAlign w:val="center"/>
-          </w:tcPr>
-          <w:p>
-            <w:pPr>
-              <w:widowControl w:val="0"/>
-              <w:jc w:val="center"/>
-              <w:rPr>
-                <w:b/>
-                <w:bCs/>
-                <w:sz w:val="20"/>
-                <w:szCs w:val="20"/>
-              </w:rPr>
-            </w:pPr>
-            <w:r>
-              <w:rPr>
-                <w:b/>
-                <w:bCs/>
-                <w:sz w:val="20"/>
-                <w:szCs w:val="20"/>
-              </w:rPr>
-              <w:t>Data e hora</w:t>
-            </w:r>
-            <w:r>
-              <w:rPr>
-                <w:b/>
-                <w:bCs/>
-                <w:sz w:val="20"/>
-                <w:szCs w:val="20"/>
-              </w:rPr>
-              <w:t>:</w:t>
-            </w:r>
-          </w:p>
-        </w:tc>
-        <w:tc>
-          <w:tcPr>
-            <w:tcW w:w="6520" w:type="dxa"/>
-            <w:tcBorders>
-              <w:top w:val="single" w:sz="6" w:space="0" w:color="CCCCCC"/>
-              <w:left w:val="single" w:sz="6" w:space="0" w:color="CCCCCC"/>
-              <w:bottom w:val="single" w:sz="6" w:space="0" w:color="CCCCCC"/>
-              <w:right w:val="single" w:sz="6" w:space="0" w:color="CCCCCC"/>
-            </w:tcBorders>
-            <w:tcMar>
-              <w:top w:w="40" w:type="dxa"/>
-              <w:left w:w="40" w:type="dxa"/>
-              <w:bottom w:w="40" w:type="dxa"/>
-              <w:right w:w="40" w:type="dxa"/>
-            </w:tcMar>
-            <w:vAlign w:val="center"/>
-          </w:tcPr>
-          <w:p>
-            <w:pPr>
-              <w:widowControl w:val="0"/>
-              <w:rPr>
-                <w:sz w:val="20"/>
-                <w:szCs w:val="20"/>
-              </w:rPr>
-            </w:pPr>
-            <w:r>
-              <w:rPr>
-                <w:sz w:val="20"/>
-                <w:szCs w:val="20"/>
-              </w:rPr>
-              <w:t>21/07/2022 – 10:47</w:t>
-            </w:r>
-          </w:p>
-        </w:tc>
-      </w:tr>
-      <w:tr>
-        <w:trPr>
-          <w:trHeight w:val="495"/>
-        </w:trPr>
-        <w:tc>
-          <w:tcPr>
-            <w:tcW w:w="2544" w:type="dxa"/>
-            <w:tcBorders>
-              <w:top w:val="single" w:sz="6" w:space="0" w:color="CCCCCC"/>
-              <w:left w:val="single" w:sz="6" w:space="0" w:color="CCCCCC"/>
-              <w:bottom w:val="single" w:sz="6" w:space="0" w:color="CCCCCC"/>
-              <w:right w:val="single" w:sz="6" w:space="0" w:color="CCCCCC"/>
-            </w:tcBorders>
-            <w:tcMar>
-              <w:top w:w="40" w:type="dxa"/>
-              <w:left w:w="40" w:type="dxa"/>
-              <w:bottom w:w="40" w:type="dxa"/>
-              <w:right w:w="40" w:type="dxa"/>
-            </w:tcMar>
-            <w:vAlign w:val="center"/>
-          </w:tcPr>
-          <w:p>
-            <w:pPr>
-              <w:widowControl w:val="0"/>
-              <w:jc w:val="center"/>
-              <w:rPr>
-                <w:sz w:val="20"/>
-                <w:szCs w:val="20"/>
-              </w:rPr>
-            </w:pPr>
-            <w:r>
-              <w:rPr>
-                <w:b/>
-                <w:sz w:val="20"/>
-                <w:szCs w:val="20"/>
-              </w:rPr>
-              <w:t>Criado por:</w:t>
-            </w:r>
-          </w:p>
-        </w:tc>
-        <w:tc>
-          <w:tcPr>
-            <w:tcW w:w="6520" w:type="dxa"/>
-            <w:tcBorders>
-              <w:top w:val="single" w:sz="6" w:space="0" w:color="CCCCCC"/>
-              <w:left w:val="single" w:sz="6" w:space="0" w:color="CCCCCC"/>
-              <w:bottom w:val="single" w:sz="6" w:space="0" w:color="CCCCCC"/>
-              <w:right w:val="single" w:sz="6" w:space="0" w:color="CCCCCC"/>
-            </w:tcBorders>
-            <w:tcMar>
-              <w:top w:w="40" w:type="dxa"/>
-              <w:left w:w="40" w:type="dxa"/>
-              <w:bottom w:w="40" w:type="dxa"/>
-              <w:right w:w="40" w:type="dxa"/>
-            </w:tcMar>
-            <w:vAlign w:val="center"/>
-          </w:tcPr>
-          <w:p>
-            <w:pPr>
-              <w:widowControl w:val="0"/>
-              <w:rPr>
-                <w:sz w:val="20"/>
-                <w:szCs w:val="20"/>
-              </w:rPr>
-            </w:pPr>
-            <w:r>
-              <w:rPr>
-                <w:sz w:val="20"/>
-                <w:szCs w:val="20"/>
-              </w:rPr>
-              <w:t>André Dienes</w:t>
-            </w:r>
-          </w:p>
-        </w:tc>
-      </w:tr>
-      <w:tr>
-        <w:trPr>
-          <w:trHeight w:val="475"/>
-        </w:trPr>
-        <w:tc>
-          <w:tcPr>
-            <w:tcW w:w="2544" w:type="dxa"/>
-            <w:tcBorders>
-              <w:top w:val="single" w:sz="6" w:space="0" w:color="CCCCCC"/>
-              <w:left w:val="single" w:sz="6" w:space="0" w:color="CCCCCC"/>
-              <w:bottom w:val="single" w:sz="6" w:space="0" w:color="CCCCCC"/>
-              <w:right w:val="single" w:sz="6" w:space="0" w:color="CCCCCC"/>
-            </w:tcBorders>
-            <w:tcMar>
-              <w:top w:w="40" w:type="dxa"/>
-              <w:left w:w="40" w:type="dxa"/>
-              <w:bottom w:w="40" w:type="dxa"/>
-              <w:right w:w="40" w:type="dxa"/>
-            </w:tcMar>
-            <w:vAlign w:val="center"/>
-          </w:tcPr>
-          <w:p>
-            <w:pPr>
-              <w:widowControl w:val="0"/>
-              <w:jc w:val="center"/>
-              <w:rPr>
-                <w:b/>
-                <w:sz w:val="20"/>
-                <w:szCs w:val="20"/>
-              </w:rPr>
-            </w:pPr>
-            <w:r>
-              <w:rPr>
-                <w:b/>
-                <w:sz w:val="20"/>
-                <w:szCs w:val="20"/>
-              </w:rPr>
-              <w:t>Atribuído para:</w:t>
-            </w:r>
-          </w:p>
-        </w:tc>
-        <w:tc>
-          <w:tcPr>
-            <w:tcW w:w="6520" w:type="dxa"/>
-            <w:tcBorders>
-              <w:top w:val="single" w:sz="6" w:space="0" w:color="CCCCCC"/>
-              <w:left w:val="single" w:sz="6" w:space="0" w:color="CCCCCC"/>
-              <w:bottom w:val="single" w:sz="6" w:space="0" w:color="CCCCCC"/>
-              <w:right w:val="single" w:sz="6" w:space="0" w:color="CCCCCC"/>
-            </w:tcBorders>
-            <w:tcMar>
-              <w:top w:w="40" w:type="dxa"/>
-              <w:left w:w="40" w:type="dxa"/>
-              <w:bottom w:w="40" w:type="dxa"/>
-              <w:right w:w="40" w:type="dxa"/>
-            </w:tcMar>
-            <w:vAlign w:val="center"/>
-          </w:tcPr>
-          <w:p>
-            <w:pPr>
-              <w:widowControl w:val="0"/>
-              <w:rPr>
-                <w:sz w:val="20"/>
-                <w:szCs w:val="20"/>
-              </w:rPr>
-            </w:pPr>
-            <w:proofErr w:type="spellStart"/>
-            <w:r>
-              <w:rPr>
-                <w:sz w:val="20"/>
-                <w:szCs w:val="20"/>
-              </w:rPr>
-              <w:t>Desenvolvedor</w:t>
-            </w:r>
-            <w:proofErr w:type="spellEnd"/>
-            <w:r>
-              <w:rPr>
-                <w:sz w:val="20"/>
-                <w:szCs w:val="20"/>
-              </w:rPr>
-              <w:t xml:space="preserve"> XXXX</w:t>
-            </w:r>
-          </w:p>
-        </w:tc>
-      </w:tr>
-    </w:tbl>
-    <w:p/>
-    <w:p/>
-    <w:p/>
-    <w:p/>
-    <w:p/>
-    <w:p/>
-    <w:p/>
-    <w:p/>
-    <w:p/>
-    <w:p/>
-    <w:p/>
-    <w:p/>
-    <w:p>
-      <w:pPr>
-        <w:rPr>
-          <w:lang w:val="pt-BR"/>
-        </w:rPr>
-      </w:pPr>
-    </w:p>
-    <w:p>
-      <w:pPr>
-        <w:rPr>
-          <w:lang w:val="pt-BR"/>
-        </w:rPr>
-      </w:pPr>
-    </w:p>
-    <w:tbl>
-      <w:tblPr>
-        <w:tblStyle w:val="a2"/>
-        <w:tblW w:w="9064" w:type="dxa"/>
-        <w:tblInd w:w="0" w:type="dxa"/>
-        <w:tblBorders>
-          <w:top w:val="nil"/>
-          <w:left w:val="nil"/>
-          <w:bottom w:val="nil"/>
-          <w:right w:val="nil"/>
-          <w:insideH w:val="nil"/>
-          <w:insideV w:val="nil"/>
-        </w:tblBorders>
-        <w:tblLayout w:type="fixed"/>
-        <w:tblLook w:val="0600" w:firstRow="0" w:lastRow="0" w:firstColumn="0" w:lastColumn="0" w:noHBand="1" w:noVBand="1"/>
-      </w:tblPr>
-      <w:tblGrid>
-        <w:gridCol w:w="2544"/>
-        <w:gridCol w:w="6520"/>
-      </w:tblGrid>
-      <w:tr>
-        <w:trPr>
-          <w:trHeight w:val="416"/>
-        </w:trPr>
-        <w:tc>
-          <w:tcPr>
-            <w:tcW w:w="2544" w:type="dxa"/>
-            <w:tcBorders>
-              <w:top w:val="single" w:sz="6" w:space="0" w:color="CCCCCC"/>
-              <w:left w:val="single" w:sz="6" w:space="0" w:color="CCCCCC"/>
-              <w:bottom w:val="single" w:sz="6" w:space="0" w:color="CCCCCC"/>
-              <w:right w:val="single" w:sz="6" w:space="0" w:color="CCCCCC"/>
-            </w:tcBorders>
-            <w:tcMar>
-              <w:top w:w="40" w:type="dxa"/>
-              <w:left w:w="40" w:type="dxa"/>
-              <w:bottom w:w="40" w:type="dxa"/>
-              <w:right w:w="40" w:type="dxa"/>
-            </w:tcMar>
-            <w:vAlign w:val="center"/>
-          </w:tcPr>
-          <w:p>
-            <w:pPr>
-              <w:widowControl w:val="0"/>
-              <w:jc w:val="center"/>
-              <w:rPr>
-                <w:b/>
-                <w:sz w:val="20"/>
-                <w:szCs w:val="20"/>
-              </w:rPr>
-            </w:pPr>
-            <w:r>
-              <w:rPr>
-                <w:b/>
-                <w:sz w:val="20"/>
-                <w:szCs w:val="20"/>
-              </w:rPr>
-              <w:lastRenderedPageBreak/>
-              <w:t>ID:</w:t>
-            </w:r>
-          </w:p>
-        </w:tc>
-        <w:tc>
-          <w:tcPr>
-            <w:tcW w:w="6520" w:type="dxa"/>
-            <w:tcBorders>
-              <w:top w:val="single" w:sz="6" w:space="0" w:color="CCCCCC"/>
-              <w:left w:val="single" w:sz="6" w:space="0" w:color="CCCCCC"/>
-              <w:bottom w:val="single" w:sz="6" w:space="0" w:color="CCCCCC"/>
-              <w:right w:val="single" w:sz="6" w:space="0" w:color="CCCCCC"/>
-            </w:tcBorders>
-            <w:tcMar>
-              <w:top w:w="40" w:type="dxa"/>
-              <w:left w:w="40" w:type="dxa"/>
-              <w:bottom w:w="40" w:type="dxa"/>
-              <w:right w:w="40" w:type="dxa"/>
-            </w:tcMar>
-            <w:vAlign w:val="center"/>
-          </w:tcPr>
-          <w:p>
-            <w:pPr>
-              <w:widowControl w:val="0"/>
-              <w:rPr>
-                <w:sz w:val="20"/>
-                <w:szCs w:val="20"/>
-              </w:rPr>
-            </w:pPr>
-            <w:r>
-              <w:rPr>
-                <w:sz w:val="20"/>
-                <w:szCs w:val="20"/>
-              </w:rPr>
-              <w:t>BUG-002</w:t>
-            </w:r>
-          </w:p>
-        </w:tc>
-      </w:tr>
-      <w:tr>
-        <w:trPr>
-          <w:trHeight w:val="466"/>
-        </w:trPr>
-        <w:tc>
-          <w:tcPr>
-            <w:tcW w:w="2544" w:type="dxa"/>
-            <w:tcBorders>
-              <w:top w:val="single" w:sz="6" w:space="0" w:color="CCCCCC"/>
-              <w:left w:val="single" w:sz="6" w:space="0" w:color="CCCCCC"/>
-              <w:bottom w:val="single" w:sz="6" w:space="0" w:color="CCCCCC"/>
-              <w:right w:val="single" w:sz="6" w:space="0" w:color="CCCCCC"/>
-            </w:tcBorders>
-            <w:tcMar>
-              <w:top w:w="40" w:type="dxa"/>
-              <w:left w:w="40" w:type="dxa"/>
-              <w:bottom w:w="40" w:type="dxa"/>
-              <w:right w:w="40" w:type="dxa"/>
-            </w:tcMar>
-            <w:vAlign w:val="center"/>
-          </w:tcPr>
-          <w:p>
-            <w:pPr>
-              <w:widowControl w:val="0"/>
-              <w:jc w:val="center"/>
-              <w:rPr>
-                <w:sz w:val="20"/>
-                <w:szCs w:val="20"/>
-              </w:rPr>
-            </w:pPr>
-            <w:proofErr w:type="spellStart"/>
-            <w:r>
-              <w:rPr>
-                <w:b/>
-                <w:sz w:val="20"/>
-                <w:szCs w:val="20"/>
-              </w:rPr>
-              <w:t>Título</w:t>
-            </w:r>
-            <w:proofErr w:type="spellEnd"/>
-            <w:r>
-              <w:rPr>
-                <w:b/>
-                <w:sz w:val="20"/>
-                <w:szCs w:val="20"/>
-              </w:rPr>
-              <w:t>:</w:t>
-            </w:r>
-          </w:p>
-        </w:tc>
-        <w:tc>
-          <w:tcPr>
-            <w:tcW w:w="6520" w:type="dxa"/>
-            <w:tcBorders>
-              <w:top w:val="single" w:sz="6" w:space="0" w:color="CCCCCC"/>
-              <w:left w:val="single" w:sz="6" w:space="0" w:color="CCCCCC"/>
-              <w:bottom w:val="single" w:sz="6" w:space="0" w:color="CCCCCC"/>
-              <w:right w:val="single" w:sz="6" w:space="0" w:color="CCCCCC"/>
-            </w:tcBorders>
-            <w:tcMar>
-              <w:top w:w="40" w:type="dxa"/>
-              <w:left w:w="40" w:type="dxa"/>
-              <w:bottom w:w="40" w:type="dxa"/>
-              <w:right w:w="40" w:type="dxa"/>
-            </w:tcMar>
-            <w:vAlign w:val="center"/>
-          </w:tcPr>
-          <w:p>
-            <w:pPr>
-              <w:widowControl w:val="0"/>
-              <w:rPr>
-                <w:sz w:val="20"/>
-                <w:szCs w:val="20"/>
-                <w:lang w:val="pt-BR"/>
-              </w:rPr>
-            </w:pPr>
-            <w:r>
-              <w:rPr>
-                <w:sz w:val="20"/>
-                <w:szCs w:val="20"/>
-                <w:lang w:val="pt-BR"/>
-              </w:rPr>
-              <w:t>Menu não fecha</w:t>
-            </w:r>
-          </w:p>
-        </w:tc>
-      </w:tr>
-      <w:tr>
-        <w:trPr>
-          <w:trHeight w:val="473"/>
-        </w:trPr>
-        <w:tc>
-          <w:tcPr>
-            <w:tcW w:w="2544" w:type="dxa"/>
-            <w:tcBorders>
-              <w:top w:val="single" w:sz="6" w:space="0" w:color="CCCCCC"/>
-              <w:left w:val="single" w:sz="6" w:space="0" w:color="CCCCCC"/>
-              <w:bottom w:val="single" w:sz="6" w:space="0" w:color="CCCCCC"/>
-              <w:right w:val="single" w:sz="6" w:space="0" w:color="CCCCCC"/>
-            </w:tcBorders>
-            <w:tcMar>
-              <w:top w:w="40" w:type="dxa"/>
-              <w:left w:w="40" w:type="dxa"/>
-              <w:bottom w:w="40" w:type="dxa"/>
-              <w:right w:w="40" w:type="dxa"/>
-            </w:tcMar>
-            <w:vAlign w:val="center"/>
-          </w:tcPr>
-          <w:p>
-            <w:pPr>
-              <w:widowControl w:val="0"/>
-              <w:jc w:val="center"/>
-              <w:rPr>
-                <w:sz w:val="20"/>
-                <w:szCs w:val="20"/>
-                <w:lang w:val="pt-BR"/>
-              </w:rPr>
-            </w:pPr>
-            <w:r>
-              <w:rPr>
-                <w:b/>
-                <w:sz w:val="20"/>
-                <w:szCs w:val="20"/>
-                <w:lang w:val="pt-BR"/>
-              </w:rPr>
-              <w:t>Ambiente:</w:t>
-            </w:r>
-          </w:p>
-        </w:tc>
-        <w:tc>
-          <w:tcPr>
-            <w:tcW w:w="6520" w:type="dxa"/>
-            <w:tcBorders>
-              <w:top w:val="single" w:sz="6" w:space="0" w:color="CCCCCC"/>
-              <w:left w:val="single" w:sz="6" w:space="0" w:color="CCCCCC"/>
-              <w:bottom w:val="single" w:sz="6" w:space="0" w:color="CCCCCC"/>
-              <w:right w:val="single" w:sz="6" w:space="0" w:color="CCCCCC"/>
-            </w:tcBorders>
-            <w:tcMar>
-              <w:top w:w="40" w:type="dxa"/>
-              <w:left w:w="40" w:type="dxa"/>
-              <w:bottom w:w="40" w:type="dxa"/>
-              <w:right w:w="40" w:type="dxa"/>
-            </w:tcMar>
-            <w:vAlign w:val="center"/>
-          </w:tcPr>
-          <w:p>
-            <w:pPr>
-              <w:widowControl w:val="0"/>
-              <w:rPr>
-                <w:sz w:val="20"/>
-                <w:szCs w:val="20"/>
-                <w:lang w:val="pt-BR"/>
-              </w:rPr>
-            </w:pPr>
-            <w:r>
-              <w:rPr>
-                <w:sz w:val="20"/>
-                <w:szCs w:val="20"/>
-                <w:lang w:val="pt-BR"/>
-              </w:rPr>
-              <w:t>Loja EBAC</w:t>
-            </w:r>
-          </w:p>
-        </w:tc>
-      </w:tr>
-      <w:tr>
-        <w:trPr>
-          <w:trHeight w:val="482"/>
-        </w:trPr>
-        <w:tc>
-          <w:tcPr>
-            <w:tcW w:w="2544" w:type="dxa"/>
-            <w:tcBorders>
-              <w:top w:val="single" w:sz="6" w:space="0" w:color="CCCCCC"/>
-              <w:left w:val="single" w:sz="6" w:space="0" w:color="CCCCCC"/>
-              <w:bottom w:val="single" w:sz="6" w:space="0" w:color="CCCCCC"/>
-              <w:right w:val="single" w:sz="6" w:space="0" w:color="CCCCCC"/>
-            </w:tcBorders>
-            <w:tcMar>
-              <w:top w:w="40" w:type="dxa"/>
-              <w:left w:w="40" w:type="dxa"/>
-              <w:bottom w:w="40" w:type="dxa"/>
-              <w:right w:w="40" w:type="dxa"/>
-            </w:tcMar>
-            <w:vAlign w:val="center"/>
-          </w:tcPr>
-          <w:p>
-            <w:pPr>
-              <w:widowControl w:val="0"/>
-              <w:jc w:val="center"/>
-              <w:rPr>
-                <w:sz w:val="20"/>
-                <w:szCs w:val="20"/>
-                <w:lang w:val="pt-BR"/>
-              </w:rPr>
-            </w:pPr>
-            <w:r>
-              <w:rPr>
-                <w:b/>
-                <w:sz w:val="20"/>
-                <w:szCs w:val="20"/>
-                <w:lang w:val="pt-BR"/>
-              </w:rPr>
-              <w:t>URL:</w:t>
-            </w:r>
-          </w:p>
-        </w:tc>
-        <w:tc>
-          <w:tcPr>
-            <w:tcW w:w="6520" w:type="dxa"/>
-            <w:tcBorders>
-              <w:top w:val="single" w:sz="6" w:space="0" w:color="CCCCCC"/>
-              <w:left w:val="single" w:sz="6" w:space="0" w:color="CCCCCC"/>
-              <w:bottom w:val="single" w:sz="6" w:space="0" w:color="CCCCCC"/>
-              <w:right w:val="single" w:sz="6" w:space="0" w:color="CCCCCC"/>
-            </w:tcBorders>
-            <w:tcMar>
-              <w:top w:w="40" w:type="dxa"/>
-              <w:left w:w="40" w:type="dxa"/>
-              <w:bottom w:w="40" w:type="dxa"/>
-              <w:right w:w="40" w:type="dxa"/>
-            </w:tcMar>
-            <w:vAlign w:val="center"/>
-          </w:tcPr>
-          <w:p>
-            <w:pPr>
-              <w:widowControl w:val="0"/>
-              <w:rPr>
-                <w:sz w:val="20"/>
-                <w:szCs w:val="20"/>
-                <w:lang w:val="pt-BR"/>
-              </w:rPr>
-            </w:pPr>
-            <w:hyperlink r:id="rId8" w:history="1">
-              <w:r>
-                <w:rPr>
-                  <w:rStyle w:val="Hyperlink"/>
-                </w:rPr>
-                <w:t>Home – EBAC – Shop (ebaconline.art.br)</w:t>
-              </w:r>
-            </w:hyperlink>
-          </w:p>
-        </w:tc>
-      </w:tr>
-      <w:tr>
-        <w:trPr>
-          <w:trHeight w:val="2591"/>
-        </w:trPr>
-        <w:tc>
-          <w:tcPr>
-            <w:tcW w:w="2544" w:type="dxa"/>
-            <w:tcBorders>
-              <w:top w:val="single" w:sz="6" w:space="0" w:color="CCCCCC"/>
-              <w:left w:val="single" w:sz="6" w:space="0" w:color="CCCCCC"/>
-              <w:bottom w:val="single" w:sz="6" w:space="0" w:color="CCCCCC"/>
-              <w:right w:val="single" w:sz="6" w:space="0" w:color="CCCCCC"/>
-            </w:tcBorders>
-            <w:tcMar>
-              <w:top w:w="40" w:type="dxa"/>
-              <w:left w:w="40" w:type="dxa"/>
-              <w:bottom w:w="40" w:type="dxa"/>
-              <w:right w:w="40" w:type="dxa"/>
-            </w:tcMar>
-            <w:vAlign w:val="center"/>
-          </w:tcPr>
-          <w:p>
-            <w:pPr>
-              <w:widowControl w:val="0"/>
-              <w:jc w:val="center"/>
-              <w:rPr>
-                <w:sz w:val="20"/>
-                <w:szCs w:val="20"/>
-              </w:rPr>
-            </w:pPr>
-            <w:proofErr w:type="spellStart"/>
-            <w:r>
-              <w:rPr>
-                <w:b/>
-                <w:sz w:val="20"/>
-                <w:szCs w:val="20"/>
-              </w:rPr>
-              <w:t>Evidências</w:t>
-            </w:r>
-            <w:proofErr w:type="spellEnd"/>
-            <w:r>
-              <w:rPr>
-                <w:b/>
-                <w:sz w:val="20"/>
-                <w:szCs w:val="20"/>
-              </w:rPr>
-              <w:t>:</w:t>
-            </w:r>
-          </w:p>
-        </w:tc>
-        <w:tc>
-          <w:tcPr>
-            <w:tcW w:w="6520" w:type="dxa"/>
-            <w:tcBorders>
-              <w:top w:val="single" w:sz="6" w:space="0" w:color="CCCCCC"/>
-              <w:left w:val="single" w:sz="6" w:space="0" w:color="CCCCCC"/>
-              <w:bottom w:val="single" w:sz="6" w:space="0" w:color="CCCCCC"/>
-              <w:right w:val="single" w:sz="6" w:space="0" w:color="CCCCCC"/>
-            </w:tcBorders>
-            <w:tcMar>
-              <w:top w:w="40" w:type="dxa"/>
-              <w:left w:w="40" w:type="dxa"/>
-              <w:bottom w:w="40" w:type="dxa"/>
-              <w:right w:w="40" w:type="dxa"/>
-            </w:tcMar>
-            <w:vAlign w:val="center"/>
-          </w:tcPr>
-          <w:p>
-            <w:pPr>
-              <w:widowControl w:val="0"/>
-              <w:rPr>
-                <w:sz w:val="20"/>
-                <w:szCs w:val="20"/>
-              </w:rPr>
-            </w:pPr>
-            <w:r>
-              <w:rPr>
+              <w:rPr>
+                <w:noProof/>
                 <w:sz w:val="20"/>
                 <w:szCs w:val="20"/>
               </w:rPr>
               <w:drawing>
-                <wp:inline distT="0" distB="0" distL="0" distR="0" wp14:anchorId="2B9C0431" wp14:editId="1B59A066">
-                  <wp:extent cx="4089400" cy="3469005"/>
-                  <wp:effectExtent l="0" t="0" r="6350" b="0"/>
-                  <wp:docPr id="2" name="Imagem 2"/>
+                <wp:inline distT="0" distB="0" distL="0" distR="0" wp14:anchorId="200B2B1F" wp14:editId="67820D17">
+                  <wp:extent cx="4089400" cy="4283075"/>
+                  <wp:effectExtent l="0" t="0" r="6350" b="3175"/>
+                  <wp:docPr id="1" name="Imagem 1"/>
                   <wp:cNvGraphicFramePr>
                     <a:graphicFrameLocks xmlns:a="http://schemas.openxmlformats.org/drawingml/2006/main" noChangeAspect="1"/>
                   </wp:cNvGraphicFramePr>
@@ -1531,7 +432,7 @@
                           <pic:cNvPicPr/>
                         </pic:nvPicPr>
                         <pic:blipFill>
-                          <a:blip r:embed="rId9"/>
+                          <a:blip r:embed="rId5"/>
                           <a:stretch>
                             <a:fillRect/>
                           </a:stretch>
@@ -1539,7 +440,7 @@
                         <pic:spPr>
                           <a:xfrm>
                             <a:off x="0" y="0"/>
-                            <a:ext cx="4089400" cy="3469005"/>
+                            <a:ext cx="4089400" cy="4283075"/>
                           </a:xfrm>
                           <a:prstGeom prst="rect">
                             <a:avLst/>
@@ -1584,41 +485,13 @@
                 <w:szCs w:val="20"/>
               </w:rPr>
             </w:pPr>
-            <w:proofErr w:type="spellStart"/>
-            <w:r>
-              <w:rPr>
-                <w:b/>
-                <w:sz w:val="20"/>
-                <w:szCs w:val="20"/>
-              </w:rPr>
-              <w:t>Etapas</w:t>
-            </w:r>
-            <w:proofErr w:type="spellEnd"/>
-            <w:r>
-              <w:rPr>
-                <w:b/>
-                <w:sz w:val="20"/>
-                <w:szCs w:val="20"/>
-              </w:rPr>
-              <w:t xml:space="preserve"> para </w:t>
-            </w:r>
-            <w:proofErr w:type="spellStart"/>
-            <w:r>
-              <w:rPr>
-                <w:b/>
-                <w:sz w:val="20"/>
-                <w:szCs w:val="20"/>
-              </w:rPr>
-              <w:t>reproduzir</w:t>
-            </w:r>
-            <w:proofErr w:type="spellEnd"/>
-            <w:r>
-              <w:rPr>
-                <w:b/>
-                <w:sz w:val="20"/>
-                <w:szCs w:val="20"/>
-              </w:rPr>
-              <w:t>:</w:t>
+            <w:r>
+              <w:rPr>
+                <w:b/>
+                <w:sz w:val="20"/>
+                <w:szCs w:val="20"/>
+              </w:rPr>
+              <w:t>Etapas para reproduzir:</w:t>
             </w:r>
           </w:p>
         </w:tc>
@@ -1649,23 +522,21 @@
                 <w:lang w:val="pt-BR"/>
               </w:rPr>
             </w:pPr>
-            <w:proofErr w:type="spellStart"/>
-            <w:r>
-              <w:rPr>
-                <w:sz w:val="20"/>
-                <w:szCs w:val="20"/>
-                <w:lang w:val="pt-BR"/>
-              </w:rPr>
-              <w:t>Cliclado</w:t>
-            </w:r>
-            <w:proofErr w:type="spellEnd"/>
-            <w:r>
-              <w:rPr>
-                <w:sz w:val="20"/>
-                <w:szCs w:val="20"/>
-                <w:lang w:val="pt-BR"/>
-              </w:rPr>
-              <w:t xml:space="preserve"> na aba menu para listar os itens</w:t>
+            <w:r>
+              <w:rPr>
+                <w:sz w:val="20"/>
+                <w:szCs w:val="20"/>
+                <w:lang w:val="pt-BR"/>
+              </w:rPr>
+              <w:t>Acessado a página em referência</w:t>
+            </w:r>
+            <w:r>
+              <w:rPr>
+                <w:sz w:val="20"/>
+                <w:szCs w:val="20"/>
+                <w:lang w:val="pt-BR"/>
+              </w:rPr>
+              <w:t>, realizado uma avaliação</w:t>
             </w:r>
           </w:p>
         </w:tc>
@@ -1771,7 +642,7 @@
               <w:rPr>
                 <w:lang w:val="pt-BR"/>
               </w:rPr>
-              <w:t>Quando rolado a página ou clicado fora da área do menu ele deveria minimizar, trazendo fluidez para a navegação</w:t>
+              <w:t>O contador de avaliações continua zerado e sem registro da avaliação</w:t>
             </w:r>
             <w:r>
               <w:rPr>
@@ -1824,7 +695,6 @@
                 <w:szCs w:val="20"/>
               </w:rPr>
             </w:pPr>
-            <w:proofErr w:type="spellStart"/>
             <w:r>
               <w:rPr>
                 <w:b/>
@@ -1832,17 +702,7 @@
                 <w:sz w:val="20"/>
                 <w:szCs w:val="20"/>
               </w:rPr>
-              <w:t>Gravidade</w:t>
-            </w:r>
-            <w:proofErr w:type="spellEnd"/>
-            <w:r>
-              <w:rPr>
-                <w:b/>
-                <w:bCs/>
-                <w:sz w:val="20"/>
-                <w:szCs w:val="20"/>
-              </w:rPr>
-              <w:t>:</w:t>
+              <w:t>Gravidade:</w:t>
             </w:r>
           </w:p>
         </w:tc>
@@ -1871,15 +731,13 @@
                 <w:szCs w:val="20"/>
               </w:rPr>
             </w:pPr>
-            <w:proofErr w:type="spellStart"/>
-            <w:r>
-              <w:rPr>
-                <w:sz w:val="20"/>
-                <w:szCs w:val="20"/>
-              </w:rPr>
-              <w:t>Minimo</w:t>
-            </w:r>
-            <w:proofErr w:type="spellEnd"/>
+            <w:r>
+              <w:rPr>
+                <w:sz w:val="20"/>
+                <w:szCs w:val="20"/>
+              </w:rPr>
+              <w:t>Grave</w:t>
+            </w:r>
           </w:p>
         </w:tc>
       </w:tr>
@@ -1915,7 +773,6 @@
                 <w:szCs w:val="20"/>
               </w:rPr>
             </w:pPr>
-            <w:proofErr w:type="spellStart"/>
             <w:r>
               <w:rPr>
                 <w:b/>
@@ -1923,17 +780,7 @@
                 <w:sz w:val="20"/>
                 <w:szCs w:val="20"/>
               </w:rPr>
-              <w:t>Prioridade</w:t>
-            </w:r>
-            <w:proofErr w:type="spellEnd"/>
-            <w:r>
-              <w:rPr>
-                <w:b/>
-                <w:bCs/>
-                <w:sz w:val="20"/>
-                <w:szCs w:val="20"/>
-              </w:rPr>
-              <w:t>:</w:t>
+              <w:t>Prioridade:</w:t>
             </w:r>
           </w:p>
         </w:tc>
@@ -1967,7 +814,7 @@
                 <w:sz w:val="20"/>
                 <w:szCs w:val="20"/>
               </w:rPr>
-              <w:t>Media</w:t>
+              <w:t>3</w:t>
             </w:r>
           </w:p>
         </w:tc>
@@ -2011,7 +858,16 @@
                 <w:sz w:val="20"/>
                 <w:szCs w:val="20"/>
               </w:rPr>
-              <w:t>Data e hora:</w:t>
+              <w:t>Data e hora</w:t>
+            </w:r>
+            <w:r>
+              <w:rPr>
+                <w:b/>
+                <w:bCs/>
+                <w:sz w:val="20"/>
+                <w:szCs w:val="20"/>
+              </w:rPr>
+              <w:t>:</w:t>
             </w:r>
           </w:p>
         </w:tc>
@@ -2045,7 +901,28 @@
                 <w:sz w:val="20"/>
                 <w:szCs w:val="20"/>
               </w:rPr>
-              <w:t>21/07/2022 – 10:54</w:t>
+              <w:t>2</w:t>
+            </w:r>
+            <w:r>
+              <w:rPr>
+                <w:sz w:val="20"/>
+                <w:szCs w:val="20"/>
+              </w:rPr>
+              <w:t>2</w:t>
+            </w:r>
+            <w:r>
+              <w:rPr>
+                <w:sz w:val="20"/>
+                <w:szCs w:val="20"/>
+              </w:rPr>
+              <w:t>/07/2022 – 10:</w:t>
+            </w:r>
+            <w:r>
+              <w:rPr>
+                <w:sz w:val="20"/>
+                <w:szCs w:val="20"/>
+              </w:rPr>
+              <w:t>26</w:t>
             </w:r>
           </w:p>
         </w:tc>
@@ -2080,41 +957,13 @@
                 <w:szCs w:val="20"/>
               </w:rPr>
             </w:pPr>
-            <w:proofErr w:type="spellStart"/>
-            <w:r>
-              <w:rPr>
-                <w:b/>
-                <w:sz w:val="20"/>
-                <w:szCs w:val="20"/>
-              </w:rPr>
-              <w:t>Criado</w:t>
-            </w:r>
-            <w:proofErr w:type="spellEnd"/>
-            <w:r>
-              <w:rPr>
-                <w:b/>
-                <w:sz w:val="20"/>
-                <w:szCs w:val="20"/>
-              </w:rPr>
-              <w:t xml:space="preserve"> </w:t>
-            </w:r>
-            <w:proofErr w:type="spellStart"/>
-            <w:r>
-              <w:rPr>
-                <w:b/>
-                <w:sz w:val="20"/>
-                <w:szCs w:val="20"/>
-              </w:rPr>
-              <w:t>por</w:t>
-            </w:r>
-            <w:proofErr w:type="spellEnd"/>
-            <w:r>
-              <w:rPr>
-                <w:b/>
-                <w:sz w:val="20"/>
-                <w:szCs w:val="20"/>
-              </w:rPr>
-              <w:t>:</w:t>
+            <w:r>
+              <w:rPr>
+                <w:b/>
+                <w:sz w:val="20"/>
+                <w:szCs w:val="20"/>
+              </w:rPr>
+              <w:t>Criado por:</w:t>
             </w:r>
           </w:p>
         </w:tc>
@@ -2148,7 +997,7 @@
                 <w:sz w:val="20"/>
                 <w:szCs w:val="20"/>
               </w:rPr>
-              <w:t>André Dienes Friedrich</w:t>
+              <w:t>André Dienes</w:t>
             </w:r>
           </w:p>
         </w:tc>
@@ -2184,23 +1033,13 @@
                 <w:szCs w:val="20"/>
               </w:rPr>
             </w:pPr>
-            <w:proofErr w:type="spellStart"/>
-            <w:r>
-              <w:rPr>
-                <w:b/>
-                <w:sz w:val="20"/>
-                <w:szCs w:val="20"/>
-              </w:rPr>
-              <w:t>Atribuído</w:t>
-            </w:r>
-            <w:proofErr w:type="spellEnd"/>
-            <w:r>
-              <w:rPr>
-                <w:b/>
-                <w:sz w:val="20"/>
-                <w:szCs w:val="20"/>
-              </w:rPr>
-              <w:t xml:space="preserve"> para:</w:t>
+            <w:r>
+              <w:rPr>
+                <w:b/>
+                <w:sz w:val="20"/>
+                <w:szCs w:val="20"/>
+              </w:rPr>
+              <w:t>Atribuído para:</w:t>
             </w:r>
           </w:p>
         </w:tc>
@@ -2229,7 +1068,6 @@
                 <w:szCs w:val="20"/>
               </w:rPr>
             </w:pPr>
-            <w:proofErr w:type="spellStart"/>
             <w:r>
               <w:rPr>
                 <w:sz w:val="20"/>
@@ -2237,13 +1075,1045 @@
               </w:rPr>
               <w:t>Desenvolvedor</w:t>
             </w:r>
-            <w:proofErr w:type="spellEnd"/>
-            <w:r>
-              <w:rPr>
-                <w:sz w:val="20"/>
-                <w:szCs w:val="20"/>
-              </w:rPr>
-              <w:t xml:space="preserve"> YYYY</w:t>
+            <w:r>
+              <w:rPr>
+                <w:sz w:val="20"/>
+                <w:szCs w:val="20"/>
+              </w:rPr>
+              <w:t xml:space="preserve"> XXXX</w:t>
+            </w:r>
+          </w:p>
+        </w:tc>
+      </w:tr>
+      <w:tr>
+        <w:trPr>
+          <w:trHeight w:val="416"/>
+        </w:trPr>
+        <w:tc>
+          <w:tcPr>
+            <w:tcW w:w="2544" w:type="dxa"/>
+            <w:tcBorders>
+              <w:top w:val="single" w:sz="6" w:space="0" w:color="CCCCCC"/>
+              <w:left w:val="single" w:sz="6" w:space="0" w:color="CCCCCC"/>
+              <w:bottom w:val="single" w:sz="6" w:space="0" w:color="CCCCCC"/>
+              <w:right w:val="single" w:sz="6" w:space="0" w:color="CCCCCC"/>
+            </w:tcBorders>
+            <w:tcMar>
+              <w:top w:w="40" w:type="dxa"/>
+              <w:left w:w="40" w:type="dxa"/>
+              <w:bottom w:w="40" w:type="dxa"/>
+              <w:right w:w="40" w:type="dxa"/>
+            </w:tcMar>
+            <w:vAlign w:val="center"/>
+          </w:tcPr>
+          <w:p>
+            <w:pPr>
+              <w:widowControl w:val="0"/>
+              <w:jc w:val="center"/>
+              <w:rPr>
+                <w:b/>
+                <w:sz w:val="20"/>
+                <w:szCs w:val="20"/>
+              </w:rPr>
+            </w:pPr>
+            <w:r>
+              <w:rPr>
+                <w:b/>
+                <w:sz w:val="20"/>
+                <w:szCs w:val="20"/>
+              </w:rPr>
+              <w:lastRenderedPageBreak/>
+              <w:t>ID:</w:t>
+            </w:r>
+          </w:p>
+        </w:tc>
+        <w:tc>
+          <w:tcPr>
+            <w:tcW w:w="6520" w:type="dxa"/>
+            <w:tcBorders>
+              <w:top w:val="single" w:sz="6" w:space="0" w:color="CCCCCC"/>
+              <w:left w:val="single" w:sz="6" w:space="0" w:color="CCCCCC"/>
+              <w:bottom w:val="single" w:sz="6" w:space="0" w:color="CCCCCC"/>
+              <w:right w:val="single" w:sz="6" w:space="0" w:color="CCCCCC"/>
+            </w:tcBorders>
+            <w:tcMar>
+              <w:top w:w="40" w:type="dxa"/>
+              <w:left w:w="40" w:type="dxa"/>
+              <w:bottom w:w="40" w:type="dxa"/>
+              <w:right w:w="40" w:type="dxa"/>
+            </w:tcMar>
+            <w:vAlign w:val="center"/>
+          </w:tcPr>
+          <w:p>
+            <w:pPr>
+              <w:widowControl w:val="0"/>
+              <w:rPr>
+                <w:sz w:val="20"/>
+                <w:szCs w:val="20"/>
+              </w:rPr>
+            </w:pPr>
+            <w:r>
+              <w:rPr>
+                <w:sz w:val="20"/>
+                <w:szCs w:val="20"/>
+              </w:rPr>
+              <w:t>BUG-002</w:t>
+            </w:r>
+          </w:p>
+        </w:tc>
+      </w:tr>
+      <w:tr>
+        <w:trPr>
+          <w:trHeight w:val="466"/>
+        </w:trPr>
+        <w:tc>
+          <w:tcPr>
+            <w:tcW w:w="2544" w:type="dxa"/>
+            <w:tcBorders>
+              <w:top w:val="single" w:sz="6" w:space="0" w:color="CCCCCC"/>
+              <w:left w:val="single" w:sz="6" w:space="0" w:color="CCCCCC"/>
+              <w:bottom w:val="single" w:sz="6" w:space="0" w:color="CCCCCC"/>
+              <w:right w:val="single" w:sz="6" w:space="0" w:color="CCCCCC"/>
+            </w:tcBorders>
+            <w:tcMar>
+              <w:top w:w="40" w:type="dxa"/>
+              <w:left w:w="40" w:type="dxa"/>
+              <w:bottom w:w="40" w:type="dxa"/>
+              <w:right w:w="40" w:type="dxa"/>
+            </w:tcMar>
+            <w:vAlign w:val="center"/>
+          </w:tcPr>
+          <w:p>
+            <w:pPr>
+              <w:widowControl w:val="0"/>
+              <w:jc w:val="center"/>
+              <w:rPr>
+                <w:sz w:val="20"/>
+                <w:szCs w:val="20"/>
+              </w:rPr>
+            </w:pPr>
+            <w:r>
+              <w:rPr>
+                <w:b/>
+                <w:sz w:val="20"/>
+                <w:szCs w:val="20"/>
+              </w:rPr>
+              <w:t>Título:</w:t>
+            </w:r>
+          </w:p>
+        </w:tc>
+        <w:tc>
+          <w:tcPr>
+            <w:tcW w:w="6520" w:type="dxa"/>
+            <w:tcBorders>
+              <w:top w:val="single" w:sz="6" w:space="0" w:color="CCCCCC"/>
+              <w:left w:val="single" w:sz="6" w:space="0" w:color="CCCCCC"/>
+              <w:bottom w:val="single" w:sz="6" w:space="0" w:color="CCCCCC"/>
+              <w:right w:val="single" w:sz="6" w:space="0" w:color="CCCCCC"/>
+            </w:tcBorders>
+            <w:tcMar>
+              <w:top w:w="40" w:type="dxa"/>
+              <w:left w:w="40" w:type="dxa"/>
+              <w:bottom w:w="40" w:type="dxa"/>
+              <w:right w:w="40" w:type="dxa"/>
+            </w:tcMar>
+            <w:vAlign w:val="center"/>
+          </w:tcPr>
+          <w:p>
+            <w:pPr>
+              <w:widowControl w:val="0"/>
+              <w:rPr>
+                <w:sz w:val="20"/>
+                <w:szCs w:val="20"/>
+                <w:lang w:val="pt-BR"/>
+              </w:rPr>
+            </w:pPr>
+            <w:r>
+              <w:rPr>
+                <w:sz w:val="20"/>
+                <w:szCs w:val="20"/>
+                <w:lang w:val="pt-BR"/>
+              </w:rPr>
+              <w:t>Retorna inicio da página</w:t>
+            </w:r>
+          </w:p>
+        </w:tc>
+      </w:tr>
+      <w:tr>
+        <w:trPr>
+          <w:trHeight w:val="473"/>
+        </w:trPr>
+        <w:tc>
+          <w:tcPr>
+            <w:tcW w:w="2544" w:type="dxa"/>
+            <w:tcBorders>
+              <w:top w:val="single" w:sz="6" w:space="0" w:color="CCCCCC"/>
+              <w:left w:val="single" w:sz="6" w:space="0" w:color="CCCCCC"/>
+              <w:bottom w:val="single" w:sz="6" w:space="0" w:color="CCCCCC"/>
+              <w:right w:val="single" w:sz="6" w:space="0" w:color="CCCCCC"/>
+            </w:tcBorders>
+            <w:tcMar>
+              <w:top w:w="40" w:type="dxa"/>
+              <w:left w:w="40" w:type="dxa"/>
+              <w:bottom w:w="40" w:type="dxa"/>
+              <w:right w:w="40" w:type="dxa"/>
+            </w:tcMar>
+            <w:vAlign w:val="center"/>
+          </w:tcPr>
+          <w:p>
+            <w:pPr>
+              <w:widowControl w:val="0"/>
+              <w:jc w:val="center"/>
+              <w:rPr>
+                <w:sz w:val="20"/>
+                <w:szCs w:val="20"/>
+                <w:lang w:val="pt-BR"/>
+              </w:rPr>
+            </w:pPr>
+            <w:r>
+              <w:rPr>
+                <w:b/>
+                <w:sz w:val="20"/>
+                <w:szCs w:val="20"/>
+                <w:lang w:val="pt-BR"/>
+              </w:rPr>
+              <w:t>Ambiente:</w:t>
+            </w:r>
+          </w:p>
+        </w:tc>
+        <w:tc>
+          <w:tcPr>
+            <w:tcW w:w="6520" w:type="dxa"/>
+            <w:tcBorders>
+              <w:top w:val="single" w:sz="6" w:space="0" w:color="CCCCCC"/>
+              <w:left w:val="single" w:sz="6" w:space="0" w:color="CCCCCC"/>
+              <w:bottom w:val="single" w:sz="6" w:space="0" w:color="CCCCCC"/>
+              <w:right w:val="single" w:sz="6" w:space="0" w:color="CCCCCC"/>
+            </w:tcBorders>
+            <w:tcMar>
+              <w:top w:w="40" w:type="dxa"/>
+              <w:left w:w="40" w:type="dxa"/>
+              <w:bottom w:w="40" w:type="dxa"/>
+              <w:right w:w="40" w:type="dxa"/>
+            </w:tcMar>
+            <w:vAlign w:val="center"/>
+          </w:tcPr>
+          <w:p>
+            <w:pPr>
+              <w:widowControl w:val="0"/>
+              <w:rPr>
+                <w:sz w:val="20"/>
+                <w:szCs w:val="20"/>
+                <w:lang w:val="pt-BR"/>
+              </w:rPr>
+            </w:pPr>
+            <w:r>
+              <w:rPr>
+                <w:sz w:val="20"/>
+                <w:szCs w:val="20"/>
+                <w:lang w:val="pt-BR"/>
+              </w:rPr>
+              <w:t>Loja EBAC</w:t>
+            </w:r>
+          </w:p>
+        </w:tc>
+      </w:tr>
+      <w:tr>
+        <w:trPr>
+          <w:trHeight w:val="482"/>
+        </w:trPr>
+        <w:tc>
+          <w:tcPr>
+            <w:tcW w:w="2544" w:type="dxa"/>
+            <w:tcBorders>
+              <w:top w:val="single" w:sz="6" w:space="0" w:color="CCCCCC"/>
+              <w:left w:val="single" w:sz="6" w:space="0" w:color="CCCCCC"/>
+              <w:bottom w:val="single" w:sz="6" w:space="0" w:color="CCCCCC"/>
+              <w:right w:val="single" w:sz="6" w:space="0" w:color="CCCCCC"/>
+            </w:tcBorders>
+            <w:tcMar>
+              <w:top w:w="40" w:type="dxa"/>
+              <w:left w:w="40" w:type="dxa"/>
+              <w:bottom w:w="40" w:type="dxa"/>
+              <w:right w:w="40" w:type="dxa"/>
+            </w:tcMar>
+            <w:vAlign w:val="center"/>
+          </w:tcPr>
+          <w:p>
+            <w:pPr>
+              <w:widowControl w:val="0"/>
+              <w:jc w:val="center"/>
+              <w:rPr>
+                <w:sz w:val="20"/>
+                <w:szCs w:val="20"/>
+                <w:lang w:val="pt-BR"/>
+              </w:rPr>
+            </w:pPr>
+            <w:r>
+              <w:rPr>
+                <w:b/>
+                <w:sz w:val="20"/>
+                <w:szCs w:val="20"/>
+                <w:lang w:val="pt-BR"/>
+              </w:rPr>
+              <w:t>URL:</w:t>
+            </w:r>
+          </w:p>
+        </w:tc>
+        <w:tc>
+          <w:tcPr>
+            <w:tcW w:w="6520" w:type="dxa"/>
+            <w:tcBorders>
+              <w:top w:val="single" w:sz="6" w:space="0" w:color="CCCCCC"/>
+              <w:left w:val="single" w:sz="6" w:space="0" w:color="CCCCCC"/>
+              <w:bottom w:val="single" w:sz="6" w:space="0" w:color="CCCCCC"/>
+              <w:right w:val="single" w:sz="6" w:space="0" w:color="CCCCCC"/>
+            </w:tcBorders>
+            <w:tcMar>
+              <w:top w:w="40" w:type="dxa"/>
+              <w:left w:w="40" w:type="dxa"/>
+              <w:bottom w:w="40" w:type="dxa"/>
+              <w:right w:w="40" w:type="dxa"/>
+            </w:tcMar>
+            <w:vAlign w:val="center"/>
+          </w:tcPr>
+          <w:p>
+            <w:pPr>
+              <w:widowControl w:val="0"/>
+              <w:rPr>
+                <w:sz w:val="20"/>
+                <w:szCs w:val="20"/>
+                <w:lang w:val="pt-BR"/>
+              </w:rPr>
+            </w:pPr>
+            <w:hyperlink r:id="rId6" w:history="1">
+              <w:r>
+                <w:rPr>
+                  <w:rStyle w:val="Hyperlink"/>
+                </w:rPr>
+                <w:t>Home 10 – EBAC – Shop (ebaconline.art.br)</w:t>
+              </w:r>
+            </w:hyperlink>
+          </w:p>
+        </w:tc>
+      </w:tr>
+      <w:tr>
+        <w:trPr>
+          <w:trHeight w:val="2591"/>
+        </w:trPr>
+        <w:tc>
+          <w:tcPr>
+            <w:tcW w:w="2544" w:type="dxa"/>
+            <w:tcBorders>
+              <w:top w:val="single" w:sz="6" w:space="0" w:color="CCCCCC"/>
+              <w:left w:val="single" w:sz="6" w:space="0" w:color="CCCCCC"/>
+              <w:bottom w:val="single" w:sz="6" w:space="0" w:color="CCCCCC"/>
+              <w:right w:val="single" w:sz="6" w:space="0" w:color="CCCCCC"/>
+            </w:tcBorders>
+            <w:tcMar>
+              <w:top w:w="40" w:type="dxa"/>
+              <w:left w:w="40" w:type="dxa"/>
+              <w:bottom w:w="40" w:type="dxa"/>
+              <w:right w:w="40" w:type="dxa"/>
+            </w:tcMar>
+            <w:vAlign w:val="center"/>
+          </w:tcPr>
+          <w:p>
+            <w:pPr>
+              <w:widowControl w:val="0"/>
+              <w:jc w:val="center"/>
+              <w:rPr>
+                <w:sz w:val="20"/>
+                <w:szCs w:val="20"/>
+              </w:rPr>
+            </w:pPr>
+            <w:r>
+              <w:rPr>
+                <w:b/>
+                <w:sz w:val="20"/>
+                <w:szCs w:val="20"/>
+              </w:rPr>
+              <w:t>Evidências:</w:t>
+            </w:r>
+          </w:p>
+        </w:tc>
+        <w:tc>
+          <w:tcPr>
+            <w:tcW w:w="6520" w:type="dxa"/>
+            <w:tcBorders>
+              <w:top w:val="single" w:sz="6" w:space="0" w:color="CCCCCC"/>
+              <w:left w:val="single" w:sz="6" w:space="0" w:color="CCCCCC"/>
+              <w:bottom w:val="single" w:sz="6" w:space="0" w:color="CCCCCC"/>
+              <w:right w:val="single" w:sz="6" w:space="0" w:color="CCCCCC"/>
+            </w:tcBorders>
+            <w:tcMar>
+              <w:top w:w="40" w:type="dxa"/>
+              <w:left w:w="40" w:type="dxa"/>
+              <w:bottom w:w="40" w:type="dxa"/>
+              <w:right w:w="40" w:type="dxa"/>
+            </w:tcMar>
+            <w:vAlign w:val="center"/>
+          </w:tcPr>
+          <w:p>
+            <w:pPr>
+              <w:widowControl w:val="0"/>
+              <w:rPr>
+                <w:sz w:val="20"/>
+                <w:szCs w:val="20"/>
+              </w:rPr>
+            </w:pPr>
+            <w:r>
+              <w:rPr>
+                <w:noProof/>
+              </w:rPr>
+              <w:drawing>
+                <wp:inline distT="0" distB="0" distL="0" distR="0" wp14:anchorId="5C02FFA9" wp14:editId="7A16EF2B">
+                  <wp:extent cx="4089400" cy="2300605"/>
+                  <wp:effectExtent l="0" t="0" r="6350" b="4445"/>
+                  <wp:docPr id="3" name="Imagem 3"/>
+                  <wp:cNvGraphicFramePr>
+                    <a:graphicFrameLocks xmlns:a="http://schemas.openxmlformats.org/drawingml/2006/main" noChangeAspect="1"/>
+                  </wp:cNvGraphicFramePr>
+                  <a:graphic xmlns:a="http://schemas.openxmlformats.org/drawingml/2006/main">
+                    <a:graphicData uri="http://schemas.openxmlformats.org/drawingml/2006/picture">
+                      <pic:pic xmlns:pic="http://schemas.openxmlformats.org/drawingml/2006/picture">
+                        <pic:nvPicPr>
+                          <pic:cNvPr id="1" name=""/>
+                          <pic:cNvPicPr/>
+                        </pic:nvPicPr>
+                        <pic:blipFill>
+                          <a:blip r:embed="rId7"/>
+                          <a:stretch>
+                            <a:fillRect/>
+                          </a:stretch>
+                        </pic:blipFill>
+                        <pic:spPr>
+                          <a:xfrm>
+                            <a:off x="0" y="0"/>
+                            <a:ext cx="4089400" cy="2300605"/>
+                          </a:xfrm>
+                          <a:prstGeom prst="rect">
+                            <a:avLst/>
+                          </a:prstGeom>
+                        </pic:spPr>
+                      </pic:pic>
+                    </a:graphicData>
+                  </a:graphic>
+                </wp:inline>
+              </w:drawing>
+            </w:r>
+          </w:p>
+        </w:tc>
+      </w:tr>
+      <w:tr>
+        <w:trPr>
+          <w:trHeight w:val="1029"/>
+        </w:trPr>
+        <w:tc>
+          <w:tcPr>
+            <w:tcW w:w="2544" w:type="dxa"/>
+            <w:tcBorders>
+              <w:top w:val="single" w:sz="6" w:space="0" w:color="CCCCCC"/>
+              <w:left w:val="single" w:sz="6" w:space="0" w:color="CCCCCC"/>
+              <w:bottom w:val="single" w:sz="6" w:space="0" w:color="CCCCCC"/>
+              <w:right w:val="single" w:sz="6" w:space="0" w:color="CCCCCC"/>
+            </w:tcBorders>
+            <w:tcMar>
+              <w:top w:w="40" w:type="dxa"/>
+              <w:left w:w="40" w:type="dxa"/>
+              <w:bottom w:w="40" w:type="dxa"/>
+              <w:right w:w="40" w:type="dxa"/>
+            </w:tcMar>
+            <w:vAlign w:val="center"/>
+          </w:tcPr>
+          <w:p>
+            <w:pPr>
+              <w:widowControl w:val="0"/>
+              <w:jc w:val="center"/>
+              <w:rPr>
+                <w:sz w:val="20"/>
+                <w:szCs w:val="20"/>
+              </w:rPr>
+            </w:pPr>
+            <w:r>
+              <w:rPr>
+                <w:b/>
+                <w:sz w:val="20"/>
+                <w:szCs w:val="20"/>
+              </w:rPr>
+              <w:t>Etapas para reproduzir:</w:t>
+            </w:r>
+          </w:p>
+        </w:tc>
+        <w:tc>
+          <w:tcPr>
+            <w:tcW w:w="6520" w:type="dxa"/>
+            <w:tcBorders>
+              <w:top w:val="single" w:sz="6" w:space="0" w:color="CCCCCC"/>
+              <w:left w:val="single" w:sz="6" w:space="0" w:color="CCCCCC"/>
+              <w:bottom w:val="single" w:sz="6" w:space="0" w:color="CCCCCC"/>
+              <w:right w:val="single" w:sz="6" w:space="0" w:color="CCCCCC"/>
+            </w:tcBorders>
+            <w:tcMar>
+              <w:top w:w="40" w:type="dxa"/>
+              <w:left w:w="40" w:type="dxa"/>
+              <w:bottom w:w="40" w:type="dxa"/>
+              <w:right w:w="40" w:type="dxa"/>
+            </w:tcMar>
+            <w:vAlign w:val="center"/>
+          </w:tcPr>
+          <w:p>
+            <w:pPr>
+              <w:pStyle w:val="PargrafodaLista"/>
+              <w:widowControl w:val="0"/>
+              <w:rPr>
+                <w:sz w:val="20"/>
+                <w:szCs w:val="20"/>
+                <w:lang w:val="pt-BR"/>
+              </w:rPr>
+            </w:pPr>
+            <w:r>
+              <w:rPr>
+                <w:sz w:val="20"/>
+                <w:szCs w:val="20"/>
+                <w:lang w:val="pt-BR"/>
+              </w:rPr>
+              <w:t>Quando clicando em qualquer produto para abrir ele</w:t>
+            </w:r>
+          </w:p>
+        </w:tc>
+      </w:tr>
+      <w:tr>
+        <w:trPr>
+          <w:trHeight w:val="405"/>
+        </w:trPr>
+        <w:tc>
+          <w:tcPr>
+            <w:tcW w:w="2544" w:type="dxa"/>
+            <w:tcBorders>
+              <w:top w:val="single" w:sz="6" w:space="0" w:color="CCCCCC"/>
+              <w:left w:val="single" w:sz="6" w:space="0" w:color="CCCCCC"/>
+              <w:bottom w:val="single" w:sz="6" w:space="0" w:color="CCCCCC"/>
+              <w:right w:val="single" w:sz="6" w:space="0" w:color="CCCCCC"/>
+            </w:tcBorders>
+            <w:tcMar>
+              <w:top w:w="40" w:type="dxa"/>
+              <w:left w:w="40" w:type="dxa"/>
+              <w:bottom w:w="40" w:type="dxa"/>
+              <w:right w:w="40" w:type="dxa"/>
+            </w:tcMar>
+            <w:vAlign w:val="center"/>
+          </w:tcPr>
+          <w:p>
+            <w:pPr>
+              <w:widowControl w:val="0"/>
+              <w:jc w:val="center"/>
+              <w:rPr>
+                <w:b/>
+                <w:bCs/>
+                <w:sz w:val="20"/>
+                <w:szCs w:val="20"/>
+                <w:lang w:val="pt-BR"/>
+              </w:rPr>
+            </w:pPr>
+            <w:r>
+              <w:rPr>
+                <w:b/>
+                <w:bCs/>
+                <w:sz w:val="20"/>
+                <w:szCs w:val="20"/>
+                <w:lang w:val="pt-BR"/>
+              </w:rPr>
+              <w:t xml:space="preserve">Resultado e </w:t>
+            </w:r>
+            <w:r>
+              <w:rPr>
+                <w:b/>
+                <w:bCs/>
+                <w:sz w:val="20"/>
+                <w:szCs w:val="20"/>
+                <w:lang w:val="pt-BR"/>
+              </w:rPr>
+              <w:t>c</w:t>
+            </w:r>
+            <w:r>
+              <w:rPr>
+                <w:b/>
+                <w:bCs/>
+                <w:sz w:val="20"/>
+                <w:szCs w:val="20"/>
+                <w:lang w:val="pt-BR"/>
+              </w:rPr>
+              <w:t>omportamento esperado:</w:t>
+            </w:r>
+          </w:p>
+        </w:tc>
+        <w:tc>
+          <w:tcPr>
+            <w:tcW w:w="6520" w:type="dxa"/>
+            <w:tcBorders>
+              <w:top w:val="single" w:sz="6" w:space="0" w:color="CCCCCC"/>
+              <w:left w:val="single" w:sz="6" w:space="0" w:color="CCCCCC"/>
+              <w:bottom w:val="single" w:sz="6" w:space="0" w:color="CCCCCC"/>
+              <w:right w:val="single" w:sz="6" w:space="0" w:color="CCCCCC"/>
+            </w:tcBorders>
+            <w:tcMar>
+              <w:top w:w="40" w:type="dxa"/>
+              <w:left w:w="40" w:type="dxa"/>
+              <w:bottom w:w="40" w:type="dxa"/>
+              <w:right w:w="40" w:type="dxa"/>
+            </w:tcMar>
+            <w:vAlign w:val="center"/>
+          </w:tcPr>
+          <w:p>
+            <w:pPr>
+              <w:jc w:val="center"/>
+              <w:rPr>
+                <w:lang w:val="pt-BR"/>
+              </w:rPr>
+            </w:pPr>
+            <w:r>
+              <w:rPr>
+                <w:sz w:val="20"/>
+                <w:szCs w:val="20"/>
+                <w:lang w:val="pt-BR"/>
+              </w:rPr>
+              <w:br/>
+            </w:r>
+            <w:r>
+              <w:rPr>
+                <w:lang w:val="pt-BR"/>
+              </w:rPr>
+              <w:t>Toda vez que clica em um produto você é direcionado para o topo da página e não para o produto</w:t>
+            </w:r>
+            <w:r>
+              <w:rPr>
+                <w:lang w:val="pt-BR"/>
+              </w:rPr>
+              <w:t xml:space="preserve"> </w:t>
+            </w:r>
+          </w:p>
+          <w:p>
+            <w:pPr>
+              <w:widowControl w:val="0"/>
+              <w:rPr>
+                <w:sz w:val="20"/>
+                <w:szCs w:val="20"/>
+                <w:lang w:val="pt-BR"/>
+              </w:rPr>
+            </w:pPr>
+          </w:p>
+        </w:tc>
+      </w:tr>
+      <w:tr>
+        <w:trPr>
+          <w:trHeight w:val="405"/>
+        </w:trPr>
+        <w:tc>
+          <w:tcPr>
+            <w:tcW w:w="2544" w:type="dxa"/>
+            <w:tcBorders>
+              <w:top w:val="single" w:sz="6" w:space="0" w:color="CCCCCC"/>
+              <w:left w:val="single" w:sz="6" w:space="0" w:color="CCCCCC"/>
+              <w:bottom w:val="single" w:sz="6" w:space="0" w:color="CCCCCC"/>
+              <w:right w:val="single" w:sz="6" w:space="0" w:color="CCCCCC"/>
+            </w:tcBorders>
+            <w:tcMar>
+              <w:top w:w="40" w:type="dxa"/>
+              <w:left w:w="40" w:type="dxa"/>
+              <w:bottom w:w="40" w:type="dxa"/>
+              <w:right w:w="40" w:type="dxa"/>
+            </w:tcMar>
+            <w:vAlign w:val="center"/>
+          </w:tcPr>
+          <w:p>
+            <w:pPr>
+              <w:widowControl w:val="0"/>
+              <w:jc w:val="center"/>
+              <w:rPr>
+                <w:b/>
+                <w:bCs/>
+                <w:sz w:val="20"/>
+                <w:szCs w:val="20"/>
+              </w:rPr>
+            </w:pPr>
+            <w:r>
+              <w:rPr>
+                <w:b/>
+                <w:bCs/>
+                <w:sz w:val="20"/>
+                <w:szCs w:val="20"/>
+              </w:rPr>
+              <w:t>Gravidade:</w:t>
+            </w:r>
+          </w:p>
+        </w:tc>
+        <w:tc>
+          <w:tcPr>
+            <w:tcW w:w="6520" w:type="dxa"/>
+            <w:tcBorders>
+              <w:top w:val="single" w:sz="6" w:space="0" w:color="CCCCCC"/>
+              <w:left w:val="single" w:sz="6" w:space="0" w:color="CCCCCC"/>
+              <w:bottom w:val="single" w:sz="6" w:space="0" w:color="CCCCCC"/>
+              <w:right w:val="single" w:sz="6" w:space="0" w:color="CCCCCC"/>
+            </w:tcBorders>
+            <w:tcMar>
+              <w:top w:w="40" w:type="dxa"/>
+              <w:left w:w="40" w:type="dxa"/>
+              <w:bottom w:w="40" w:type="dxa"/>
+              <w:right w:w="40" w:type="dxa"/>
+            </w:tcMar>
+            <w:vAlign w:val="center"/>
+          </w:tcPr>
+          <w:p>
+            <w:pPr>
+              <w:widowControl w:val="0"/>
+              <w:rPr>
+                <w:sz w:val="20"/>
+                <w:szCs w:val="20"/>
+              </w:rPr>
+            </w:pPr>
+            <w:r>
+              <w:rPr>
+                <w:sz w:val="20"/>
+                <w:szCs w:val="20"/>
+              </w:rPr>
+              <w:t>Alta</w:t>
+            </w:r>
+          </w:p>
+        </w:tc>
+      </w:tr>
+      <w:tr>
+        <w:trPr>
+          <w:trHeight w:val="405"/>
+        </w:trPr>
+        <w:tc>
+          <w:tcPr>
+            <w:tcW w:w="2544" w:type="dxa"/>
+            <w:tcBorders>
+              <w:top w:val="single" w:sz="6" w:space="0" w:color="CCCCCC"/>
+              <w:left w:val="single" w:sz="6" w:space="0" w:color="CCCCCC"/>
+              <w:bottom w:val="single" w:sz="6" w:space="0" w:color="CCCCCC"/>
+              <w:right w:val="single" w:sz="6" w:space="0" w:color="CCCCCC"/>
+            </w:tcBorders>
+            <w:tcMar>
+              <w:top w:w="40" w:type="dxa"/>
+              <w:left w:w="40" w:type="dxa"/>
+              <w:bottom w:w="40" w:type="dxa"/>
+              <w:right w:w="40" w:type="dxa"/>
+            </w:tcMar>
+            <w:vAlign w:val="center"/>
+          </w:tcPr>
+          <w:p>
+            <w:pPr>
+              <w:widowControl w:val="0"/>
+              <w:jc w:val="center"/>
+              <w:rPr>
+                <w:b/>
+                <w:bCs/>
+                <w:sz w:val="20"/>
+                <w:szCs w:val="20"/>
+              </w:rPr>
+            </w:pPr>
+            <w:r>
+              <w:rPr>
+                <w:b/>
+                <w:bCs/>
+                <w:sz w:val="20"/>
+                <w:szCs w:val="20"/>
+              </w:rPr>
+              <w:t>Prioridade:</w:t>
+            </w:r>
+          </w:p>
+        </w:tc>
+        <w:tc>
+          <w:tcPr>
+            <w:tcW w:w="6520" w:type="dxa"/>
+            <w:tcBorders>
+              <w:top w:val="single" w:sz="6" w:space="0" w:color="CCCCCC"/>
+              <w:left w:val="single" w:sz="6" w:space="0" w:color="CCCCCC"/>
+              <w:bottom w:val="single" w:sz="6" w:space="0" w:color="CCCCCC"/>
+              <w:right w:val="single" w:sz="6" w:space="0" w:color="CCCCCC"/>
+            </w:tcBorders>
+            <w:tcMar>
+              <w:top w:w="40" w:type="dxa"/>
+              <w:left w:w="40" w:type="dxa"/>
+              <w:bottom w:w="40" w:type="dxa"/>
+              <w:right w:w="40" w:type="dxa"/>
+            </w:tcMar>
+            <w:vAlign w:val="center"/>
+          </w:tcPr>
+          <w:p>
+            <w:pPr>
+              <w:widowControl w:val="0"/>
+              <w:rPr>
+                <w:sz w:val="20"/>
+                <w:szCs w:val="20"/>
+              </w:rPr>
+            </w:pPr>
+            <w:r>
+              <w:rPr>
+                <w:sz w:val="20"/>
+                <w:szCs w:val="20"/>
+              </w:rPr>
+              <w:t>Alta</w:t>
+            </w:r>
+          </w:p>
+        </w:tc>
+      </w:tr>
+      <w:tr>
+        <w:trPr>
+          <w:trHeight w:val="401"/>
+        </w:trPr>
+        <w:tc>
+          <w:tcPr>
+            <w:tcW w:w="2544" w:type="dxa"/>
+            <w:tcBorders>
+              <w:top w:val="single" w:sz="6" w:space="0" w:color="CCCCCC"/>
+              <w:left w:val="single" w:sz="6" w:space="0" w:color="CCCCCC"/>
+              <w:bottom w:val="single" w:sz="6" w:space="0" w:color="CCCCCC"/>
+              <w:right w:val="single" w:sz="6" w:space="0" w:color="CCCCCC"/>
+            </w:tcBorders>
+            <w:tcMar>
+              <w:top w:w="40" w:type="dxa"/>
+              <w:left w:w="40" w:type="dxa"/>
+              <w:bottom w:w="40" w:type="dxa"/>
+              <w:right w:w="40" w:type="dxa"/>
+            </w:tcMar>
+            <w:vAlign w:val="center"/>
+          </w:tcPr>
+          <w:p>
+            <w:pPr>
+              <w:widowControl w:val="0"/>
+              <w:jc w:val="center"/>
+              <w:rPr>
+                <w:b/>
+                <w:bCs/>
+                <w:sz w:val="20"/>
+                <w:szCs w:val="20"/>
+              </w:rPr>
+            </w:pPr>
+            <w:r>
+              <w:rPr>
+                <w:b/>
+                <w:bCs/>
+                <w:sz w:val="20"/>
+                <w:szCs w:val="20"/>
+              </w:rPr>
+              <w:t>Data e hora:</w:t>
+            </w:r>
+          </w:p>
+        </w:tc>
+        <w:tc>
+          <w:tcPr>
+            <w:tcW w:w="6520" w:type="dxa"/>
+            <w:tcBorders>
+              <w:top w:val="single" w:sz="6" w:space="0" w:color="CCCCCC"/>
+              <w:left w:val="single" w:sz="6" w:space="0" w:color="CCCCCC"/>
+              <w:bottom w:val="single" w:sz="6" w:space="0" w:color="CCCCCC"/>
+              <w:right w:val="single" w:sz="6" w:space="0" w:color="CCCCCC"/>
+            </w:tcBorders>
+            <w:tcMar>
+              <w:top w:w="40" w:type="dxa"/>
+              <w:left w:w="40" w:type="dxa"/>
+              <w:bottom w:w="40" w:type="dxa"/>
+              <w:right w:w="40" w:type="dxa"/>
+            </w:tcMar>
+            <w:vAlign w:val="center"/>
+          </w:tcPr>
+          <w:p>
+            <w:pPr>
+              <w:widowControl w:val="0"/>
+              <w:rPr>
+                <w:sz w:val="20"/>
+                <w:szCs w:val="20"/>
+              </w:rPr>
+            </w:pPr>
+            <w:r>
+              <w:rPr>
+                <w:sz w:val="20"/>
+                <w:szCs w:val="20"/>
+              </w:rPr>
+              <w:t>2</w:t>
+            </w:r>
+            <w:r>
+              <w:rPr>
+                <w:sz w:val="20"/>
+                <w:szCs w:val="20"/>
+              </w:rPr>
+              <w:t>5</w:t>
+            </w:r>
+            <w:r>
+              <w:rPr>
+                <w:sz w:val="20"/>
+                <w:szCs w:val="20"/>
+              </w:rPr>
+              <w:t xml:space="preserve">/07/2022 – </w:t>
+            </w:r>
+            <w:r>
+              <w:rPr>
+                <w:sz w:val="20"/>
+                <w:szCs w:val="20"/>
+              </w:rPr>
+              <w:t>9</w:t>
+            </w:r>
+            <w:r>
+              <w:rPr>
+                <w:sz w:val="20"/>
+                <w:szCs w:val="20"/>
+              </w:rPr>
+              <w:t>:54</w:t>
+            </w:r>
+          </w:p>
+        </w:tc>
+      </w:tr>
+      <w:tr>
+        <w:trPr>
+          <w:trHeight w:val="495"/>
+        </w:trPr>
+        <w:tc>
+          <w:tcPr>
+            <w:tcW w:w="2544" w:type="dxa"/>
+            <w:tcBorders>
+              <w:top w:val="single" w:sz="6" w:space="0" w:color="CCCCCC"/>
+              <w:left w:val="single" w:sz="6" w:space="0" w:color="CCCCCC"/>
+              <w:bottom w:val="single" w:sz="6" w:space="0" w:color="CCCCCC"/>
+              <w:right w:val="single" w:sz="6" w:space="0" w:color="CCCCCC"/>
+            </w:tcBorders>
+            <w:tcMar>
+              <w:top w:w="40" w:type="dxa"/>
+              <w:left w:w="40" w:type="dxa"/>
+              <w:bottom w:w="40" w:type="dxa"/>
+              <w:right w:w="40" w:type="dxa"/>
+            </w:tcMar>
+            <w:vAlign w:val="center"/>
+          </w:tcPr>
+          <w:p>
+            <w:pPr>
+              <w:widowControl w:val="0"/>
+              <w:jc w:val="center"/>
+              <w:rPr>
+                <w:sz w:val="20"/>
+                <w:szCs w:val="20"/>
+              </w:rPr>
+            </w:pPr>
+            <w:r>
+              <w:rPr>
+                <w:b/>
+                <w:sz w:val="20"/>
+                <w:szCs w:val="20"/>
+              </w:rPr>
+              <w:t>Criado por:</w:t>
+            </w:r>
+          </w:p>
+        </w:tc>
+        <w:tc>
+          <w:tcPr>
+            <w:tcW w:w="6520" w:type="dxa"/>
+            <w:tcBorders>
+              <w:top w:val="single" w:sz="6" w:space="0" w:color="CCCCCC"/>
+              <w:left w:val="single" w:sz="6" w:space="0" w:color="CCCCCC"/>
+              <w:bottom w:val="single" w:sz="6" w:space="0" w:color="CCCCCC"/>
+              <w:right w:val="single" w:sz="6" w:space="0" w:color="CCCCCC"/>
+            </w:tcBorders>
+            <w:tcMar>
+              <w:top w:w="40" w:type="dxa"/>
+              <w:left w:w="40" w:type="dxa"/>
+              <w:bottom w:w="40" w:type="dxa"/>
+              <w:right w:w="40" w:type="dxa"/>
+            </w:tcMar>
+            <w:vAlign w:val="center"/>
+          </w:tcPr>
+          <w:p>
+            <w:pPr>
+              <w:widowControl w:val="0"/>
+              <w:rPr>
+                <w:sz w:val="20"/>
+                <w:szCs w:val="20"/>
+              </w:rPr>
+            </w:pPr>
+            <w:r>
+              <w:rPr>
+                <w:sz w:val="20"/>
+                <w:szCs w:val="20"/>
+              </w:rPr>
+              <w:t>André Dienes Friedrich</w:t>
+            </w:r>
+          </w:p>
+        </w:tc>
+      </w:tr>
+      <w:tr>
+        <w:trPr>
+          <w:trHeight w:val="475"/>
+        </w:trPr>
+        <w:tc>
+          <w:tcPr>
+            <w:tcW w:w="2544" w:type="dxa"/>
+            <w:tcBorders>
+              <w:top w:val="single" w:sz="6" w:space="0" w:color="CCCCCC"/>
+              <w:left w:val="single" w:sz="6" w:space="0" w:color="CCCCCC"/>
+              <w:bottom w:val="single" w:sz="6" w:space="0" w:color="CCCCCC"/>
+              <w:right w:val="single" w:sz="6" w:space="0" w:color="CCCCCC"/>
+            </w:tcBorders>
+            <w:tcMar>
+              <w:top w:w="40" w:type="dxa"/>
+              <w:left w:w="40" w:type="dxa"/>
+              <w:bottom w:w="40" w:type="dxa"/>
+              <w:right w:w="40" w:type="dxa"/>
+            </w:tcMar>
+            <w:vAlign w:val="center"/>
+          </w:tcPr>
+          <w:p>
+            <w:pPr>
+              <w:widowControl w:val="0"/>
+              <w:jc w:val="center"/>
+              <w:rPr>
+                <w:b/>
+                <w:sz w:val="20"/>
+                <w:szCs w:val="20"/>
+              </w:rPr>
+            </w:pPr>
+            <w:r>
+              <w:rPr>
+                <w:b/>
+                <w:sz w:val="20"/>
+                <w:szCs w:val="20"/>
+              </w:rPr>
+              <w:t>Atribuído para:</w:t>
+            </w:r>
+          </w:p>
+        </w:tc>
+        <w:tc>
+          <w:tcPr>
+            <w:tcW w:w="6520" w:type="dxa"/>
+            <w:tcBorders>
+              <w:top w:val="single" w:sz="6" w:space="0" w:color="CCCCCC"/>
+              <w:left w:val="single" w:sz="6" w:space="0" w:color="CCCCCC"/>
+              <w:bottom w:val="single" w:sz="6" w:space="0" w:color="CCCCCC"/>
+              <w:right w:val="single" w:sz="6" w:space="0" w:color="CCCCCC"/>
+            </w:tcBorders>
+            <w:tcMar>
+              <w:top w:w="40" w:type="dxa"/>
+              <w:left w:w="40" w:type="dxa"/>
+              <w:bottom w:w="40" w:type="dxa"/>
+              <w:right w:w="40" w:type="dxa"/>
+            </w:tcMar>
+            <w:vAlign w:val="center"/>
+          </w:tcPr>
+          <w:p>
+            <w:pPr>
+              <w:widowControl w:val="0"/>
+              <w:rPr>
+                <w:sz w:val="20"/>
+                <w:szCs w:val="20"/>
+              </w:rPr>
+            </w:pPr>
+            <w:r>
+              <w:rPr>
+                <w:sz w:val="20"/>
+                <w:szCs w:val="20"/>
+              </w:rPr>
+              <w:t>Desenvolvedor YYYY</w:t>
             </w:r>
           </w:p>
         </w:tc>
@@ -3313,6 +3183,18 @@
       <w:contextualSpacing/>
     </w:pPr>
   </w:style>
+  <w:style w:type="character" w:styleId="HiperlinkVisitado">
+    <w:name w:val="FollowedHyperlink"/>
+    <w:basedOn w:val="Fontepargpadro"/>
+    <w:uiPriority w:val="99"/>
+    <w:semiHidden/>
+    <w:unhideWhenUsed/>
+    <w:rsid w:val="00566F74"/>
+    <w:rPr>
+      <w:color w:val="800080" w:themeColor="followedHyperlink"/>
+      <w:u w:val="single"/>
+    </w:rPr>
+  </w:style>
 </w:styles>
 </file>
 

</xml_diff>